<commit_message>
Add submitted docx version of lobid-gnd article
See https://github.com/hbz/lobid/issues/378
</commit_message>
<xml_diff>
--- a/doc/lobid-gnd.docx
+++ b/doc/lobid-gnd.docx
@@ -233,7 +233,7 @@
       <w:r>
         <w:rPr/>
         <w:drawing>
-          <wp:inline distT="0" distB="0" distL="114935" distR="114935">
+          <wp:inline distT="0" distB="0" distL="0" distR="0">
             <wp:extent cx="5334000" cy="2442845"/>
             <wp:effectExtent l="0" t="0" r="0" b="0"/>
             <wp:docPr id="1" name="Picture" descr=""/>
@@ -289,7 +289,7 @@
       <w:r>
         <w:rPr/>
         <w:drawing>
-          <wp:inline distT="0" distB="0" distL="114935" distR="114935">
+          <wp:inline distT="0" distB="0" distL="0" distR="0">
             <wp:extent cx="5334000" cy="2480945"/>
             <wp:effectExtent l="0" t="0" r="0" b="0"/>
             <wp:docPr id="2" name="Bild1" descr=""/>
@@ -345,7 +345,7 @@
       <w:r>
         <w:rPr/>
         <w:drawing>
-          <wp:inline distT="0" distB="0" distL="114935" distR="114935">
+          <wp:inline distT="0" distB="0" distL="0" distR="0">
             <wp:extent cx="5334000" cy="2439670"/>
             <wp:effectExtent l="0" t="0" r="0" b="0"/>
             <wp:docPr id="3" name="Bild2" descr=""/>
@@ -401,7 +401,7 @@
       <w:r>
         <w:rPr/>
         <w:drawing>
-          <wp:inline distT="0" distB="0" distL="114935" distR="114935">
+          <wp:inline distT="0" distB="0" distL="0" distR="0">
             <wp:extent cx="5334000" cy="1443355"/>
             <wp:effectExtent l="0" t="0" r="0" b="0"/>
             <wp:docPr id="4" name="Bild3" descr=""/>
@@ -457,7 +457,7 @@
       <w:r>
         <w:rPr/>
         <w:drawing>
-          <wp:inline distT="0" distB="0" distL="114935" distR="114935">
+          <wp:inline distT="0" distB="0" distL="0" distR="0">
             <wp:extent cx="5334000" cy="4011930"/>
             <wp:effectExtent l="0" t="0" r="0" b="0"/>
             <wp:docPr id="5" name="Bild4" descr=""/>
@@ -553,7 +553,7 @@
       <w:r>
         <w:rPr/>
         <w:drawing>
-          <wp:inline distT="0" distB="0" distL="114935" distR="114935">
+          <wp:inline distT="0" distB="0" distL="0" distR="0">
             <wp:extent cx="5334000" cy="4001770"/>
             <wp:effectExtent l="0" t="0" r="0" b="0"/>
             <wp:docPr id="6" name="Bild5" descr=""/>
@@ -609,7 +609,7 @@
       <w:r>
         <w:rPr/>
         <w:drawing>
-          <wp:inline distT="0" distB="0" distL="114935" distR="114935">
+          <wp:inline distT="0" distB="0" distL="0" distR="0">
             <wp:extent cx="5334000" cy="1381760"/>
             <wp:effectExtent l="0" t="0" r="0" b="0"/>
             <wp:docPr id="7" name="Bild6" descr=""/>
@@ -665,7 +665,7 @@
       <w:r>
         <w:rPr/>
         <w:drawing>
-          <wp:inline distT="0" distB="0" distL="114935" distR="114935">
+          <wp:inline distT="0" distB="0" distL="0" distR="0">
             <wp:extent cx="5334000" cy="2485390"/>
             <wp:effectExtent l="0" t="0" r="0" b="0"/>
             <wp:docPr id="8" name="Bild7" descr=""/>
@@ -733,7 +733,7 @@
       <w:r>
         <w:rPr/>
         <w:drawing>
-          <wp:inline distT="0" distB="0" distL="114935" distR="114935">
+          <wp:inline distT="0" distB="0" distL="0" distR="0">
             <wp:extent cx="5334000" cy="2385695"/>
             <wp:effectExtent l="0" t="0" r="0" b="0"/>
             <wp:docPr id="9" name="Bild8" descr=""/>
@@ -789,7 +789,7 @@
       <w:r>
         <w:rPr/>
         <w:drawing>
-          <wp:inline distT="0" distB="0" distL="114935" distR="114935">
+          <wp:inline distT="0" distB="0" distL="0" distR="0">
             <wp:extent cx="5334000" cy="2567305"/>
             <wp:effectExtent l="0" t="0" r="0" b="0"/>
             <wp:docPr id="10" name="Bild9" descr=""/>
@@ -857,7 +857,7 @@
       <w:r>
         <w:rPr/>
         <w:drawing>
-          <wp:inline distT="0" distB="0" distL="114935" distR="114935">
+          <wp:inline distT="0" distB="0" distL="0" distR="0">
             <wp:extent cx="5334000" cy="2075815"/>
             <wp:effectExtent l="0" t="0" r="0" b="0"/>
             <wp:docPr id="11" name="Bild10" descr=""/>
@@ -913,7 +913,7 @@
       <w:r>
         <w:rPr/>
         <w:drawing>
-          <wp:inline distT="0" distB="0" distL="114935" distR="114935">
+          <wp:inline distT="0" distB="0" distL="0" distR="0">
             <wp:extent cx="5334000" cy="3153410"/>
             <wp:effectExtent l="0" t="0" r="0" b="0"/>
             <wp:docPr id="12" name="Bild11" descr=""/>
@@ -958,7 +958,7 @@
       </w:pPr>
       <w:r>
         <w:drawing>
-          <wp:anchor behindDoc="0" distT="0" distB="0" distL="0" distR="0" simplePos="0" locked="0" layoutInCell="1" allowOverlap="1" relativeHeight="22">
+          <wp:anchor behindDoc="0" distT="0" distB="0" distL="0" distR="0" simplePos="0" locked="0" layoutInCell="1" allowOverlap="1" relativeHeight="2">
             <wp:simplePos x="0" y="0"/>
             <wp:positionH relativeFrom="column">
               <wp:posOffset>1293495</wp:posOffset>
@@ -1005,7 +1005,11 @@
       </w:r>
       <w:r>
         <w:rPr/>
-        <w:t>Das Piktogramm  verweist auf die dem Eintrag zugrundeliegenden strukturierten Daten im Format JSON-LD. Im folgenden wird zunächst die Herkunft, Aktualität und Struktur dieser Daten erläutert und im Anschluss vorgestellt, wie komplexere Suchanfragen formuliert werden können.</w:t>
+        <w:t>D</w:t>
+      </w:r>
+      <w:r>
+        <w:rPr/>
+        <w:t>as Piktogramm  verweist auf die dem Eintrag zugrundeliegenden strukturierten Daten im Format JSON-LD. Im folgenden wird zunächst die Herkunft, Aktualität und Struktur dieser Daten erläutert und im Anschluss vorgestellt, wie komplexere Suchanfragen formuliert werden können.</w:t>
       </w:r>
     </w:p>
     <w:p>
@@ -1425,18 +1429,18 @@
       <w:tblPr>
         <w:tblW w:w="8640" w:type="dxa"/>
         <w:jc w:val="left"/>
-        <w:tblInd w:w="55" w:type="dxa"/>
+        <w:tblInd w:w="53" w:type="dxa"/>
         <w:tblBorders>
-          <w:top w:val="single" w:sz="2" w:space="0" w:color="000000"/>
-          <w:left w:val="single" w:sz="2" w:space="0" w:color="000000"/>
-          <w:bottom w:val="single" w:sz="2" w:space="0" w:color="000000"/>
-          <w:right w:val="single" w:sz="2" w:space="0" w:color="000000"/>
-          <w:insideH w:val="single" w:sz="2" w:space="0" w:color="000000"/>
-          <w:insideV w:val="single" w:sz="2" w:space="0" w:color="000000"/>
+          <w:top w:val="single" w:sz="2" w:space="0" w:color="000001"/>
+          <w:left w:val="single" w:sz="2" w:space="0" w:color="000001"/>
+          <w:bottom w:val="single" w:sz="2" w:space="0" w:color="000001"/>
+          <w:right w:val="single" w:sz="2" w:space="0" w:color="000001"/>
+          <w:insideH w:val="single" w:sz="2" w:space="0" w:color="000001"/>
+          <w:insideV w:val="single" w:sz="2" w:space="0" w:color="000001"/>
         </w:tblBorders>
         <w:tblCellMar>
           <w:top w:w="55" w:type="dxa"/>
-          <w:left w:w="54" w:type="dxa"/>
+          <w:left w:w="51" w:type="dxa"/>
           <w:bottom w:w="55" w:type="dxa"/>
           <w:right w:w="55" w:type="dxa"/>
         </w:tblCellMar>
@@ -1450,16 +1454,16 @@
           <w:tcPr>
             <w:tcW w:w="8640" w:type="dxa"/>
             <w:tcBorders>
-              <w:top w:val="single" w:sz="2" w:space="0" w:color="000000"/>
-              <w:left w:val="single" w:sz="2" w:space="0" w:color="000000"/>
-              <w:bottom w:val="single" w:sz="2" w:space="0" w:color="000000"/>
-              <w:right w:val="single" w:sz="2" w:space="0" w:color="000000"/>
-              <w:insideH w:val="single" w:sz="2" w:space="0" w:color="000000"/>
-              <w:insideV w:val="single" w:sz="2" w:space="0" w:color="000000"/>
+              <w:top w:val="single" w:sz="2" w:space="0" w:color="000001"/>
+              <w:left w:val="single" w:sz="2" w:space="0" w:color="000001"/>
+              <w:bottom w:val="single" w:sz="2" w:space="0" w:color="000001"/>
+              <w:right w:val="single" w:sz="2" w:space="0" w:color="000001"/>
+              <w:insideH w:val="single" w:sz="2" w:space="0" w:color="000001"/>
+              <w:insideV w:val="single" w:sz="2" w:space="0" w:color="000001"/>
             </w:tcBorders>
             <w:shd w:fill="auto" w:val="clear"/>
             <w:tcMar>
-              <w:left w:w="54" w:type="dxa"/>
+              <w:left w:w="51" w:type="dxa"/>
             </w:tcMar>
           </w:tcPr>
           <w:p>
@@ -1878,18 +1882,18 @@
       <w:tblPr>
         <w:tblW w:w="8640" w:type="dxa"/>
         <w:jc w:val="left"/>
-        <w:tblInd w:w="55" w:type="dxa"/>
+        <w:tblInd w:w="53" w:type="dxa"/>
         <w:tblBorders>
-          <w:top w:val="single" w:sz="2" w:space="0" w:color="000000"/>
-          <w:left w:val="single" w:sz="2" w:space="0" w:color="000000"/>
-          <w:bottom w:val="single" w:sz="2" w:space="0" w:color="000000"/>
-          <w:right w:val="single" w:sz="2" w:space="0" w:color="000000"/>
-          <w:insideH w:val="single" w:sz="2" w:space="0" w:color="000000"/>
-          <w:insideV w:val="single" w:sz="2" w:space="0" w:color="000000"/>
+          <w:top w:val="single" w:sz="2" w:space="0" w:color="000001"/>
+          <w:left w:val="single" w:sz="2" w:space="0" w:color="000001"/>
+          <w:bottom w:val="single" w:sz="2" w:space="0" w:color="000001"/>
+          <w:right w:val="single" w:sz="2" w:space="0" w:color="000001"/>
+          <w:insideH w:val="single" w:sz="2" w:space="0" w:color="000001"/>
+          <w:insideV w:val="single" w:sz="2" w:space="0" w:color="000001"/>
         </w:tblBorders>
         <w:tblCellMar>
           <w:top w:w="55" w:type="dxa"/>
-          <w:left w:w="54" w:type="dxa"/>
+          <w:left w:w="51" w:type="dxa"/>
           <w:bottom w:w="55" w:type="dxa"/>
           <w:right w:w="55" w:type="dxa"/>
         </w:tblCellMar>
@@ -1903,16 +1907,16 @@
           <w:tcPr>
             <w:tcW w:w="8640" w:type="dxa"/>
             <w:tcBorders>
-              <w:top w:val="single" w:sz="2" w:space="0" w:color="000000"/>
-              <w:left w:val="single" w:sz="2" w:space="0" w:color="000000"/>
-              <w:bottom w:val="single" w:sz="2" w:space="0" w:color="000000"/>
-              <w:right w:val="single" w:sz="2" w:space="0" w:color="000000"/>
-              <w:insideH w:val="single" w:sz="2" w:space="0" w:color="000000"/>
-              <w:insideV w:val="single" w:sz="2" w:space="0" w:color="000000"/>
+              <w:top w:val="single" w:sz="2" w:space="0" w:color="000001"/>
+              <w:left w:val="single" w:sz="2" w:space="0" w:color="000001"/>
+              <w:bottom w:val="single" w:sz="2" w:space="0" w:color="000001"/>
+              <w:right w:val="single" w:sz="2" w:space="0" w:color="000001"/>
+              <w:insideH w:val="single" w:sz="2" w:space="0" w:color="000001"/>
+              <w:insideV w:val="single" w:sz="2" w:space="0" w:color="000001"/>
             </w:tcBorders>
             <w:shd w:fill="auto" w:val="clear"/>
             <w:tcMar>
-              <w:left w:w="54" w:type="dxa"/>
+              <w:left w:w="51" w:type="dxa"/>
             </w:tcMar>
           </w:tcPr>
           <w:p>
@@ -2805,18 +2809,18 @@
       <w:tblPr>
         <w:tblW w:w="8640" w:type="dxa"/>
         <w:jc w:val="left"/>
-        <w:tblInd w:w="55" w:type="dxa"/>
+        <w:tblInd w:w="53" w:type="dxa"/>
         <w:tblBorders>
-          <w:top w:val="single" w:sz="2" w:space="0" w:color="000000"/>
-          <w:left w:val="single" w:sz="2" w:space="0" w:color="000000"/>
-          <w:bottom w:val="single" w:sz="2" w:space="0" w:color="000000"/>
-          <w:right w:val="single" w:sz="2" w:space="0" w:color="000000"/>
-          <w:insideH w:val="single" w:sz="2" w:space="0" w:color="000000"/>
-          <w:insideV w:val="single" w:sz="2" w:space="0" w:color="000000"/>
+          <w:top w:val="single" w:sz="2" w:space="0" w:color="000001"/>
+          <w:left w:val="single" w:sz="2" w:space="0" w:color="000001"/>
+          <w:bottom w:val="single" w:sz="2" w:space="0" w:color="000001"/>
+          <w:right w:val="single" w:sz="2" w:space="0" w:color="000001"/>
+          <w:insideH w:val="single" w:sz="2" w:space="0" w:color="000001"/>
+          <w:insideV w:val="single" w:sz="2" w:space="0" w:color="000001"/>
         </w:tblBorders>
         <w:tblCellMar>
           <w:top w:w="55" w:type="dxa"/>
-          <w:left w:w="54" w:type="dxa"/>
+          <w:left w:w="51" w:type="dxa"/>
           <w:bottom w:w="55" w:type="dxa"/>
           <w:right w:w="55" w:type="dxa"/>
         </w:tblCellMar>
@@ -2830,16 +2834,16 @@
           <w:tcPr>
             <w:tcW w:w="8640" w:type="dxa"/>
             <w:tcBorders>
-              <w:top w:val="single" w:sz="2" w:space="0" w:color="000000"/>
-              <w:left w:val="single" w:sz="2" w:space="0" w:color="000000"/>
-              <w:bottom w:val="single" w:sz="2" w:space="0" w:color="000000"/>
-              <w:right w:val="single" w:sz="2" w:space="0" w:color="000000"/>
-              <w:insideH w:val="single" w:sz="2" w:space="0" w:color="000000"/>
-              <w:insideV w:val="single" w:sz="2" w:space="0" w:color="000000"/>
+              <w:top w:val="single" w:sz="2" w:space="0" w:color="000001"/>
+              <w:left w:val="single" w:sz="2" w:space="0" w:color="000001"/>
+              <w:bottom w:val="single" w:sz="2" w:space="0" w:color="000001"/>
+              <w:right w:val="single" w:sz="2" w:space="0" w:color="000001"/>
+              <w:insideH w:val="single" w:sz="2" w:space="0" w:color="000001"/>
+              <w:insideV w:val="single" w:sz="2" w:space="0" w:color="000001"/>
             </w:tcBorders>
             <w:shd w:fill="auto" w:val="clear"/>
             <w:tcMar>
-              <w:left w:w="54" w:type="dxa"/>
+              <w:left w:w="51" w:type="dxa"/>
             </w:tcMar>
           </w:tcPr>
           <w:p>
@@ -4025,18 +4029,18 @@
       <w:tblPr>
         <w:tblW w:w="8640" w:type="dxa"/>
         <w:jc w:val="left"/>
-        <w:tblInd w:w="55" w:type="dxa"/>
+        <w:tblInd w:w="53" w:type="dxa"/>
         <w:tblBorders>
-          <w:top w:val="single" w:sz="2" w:space="0" w:color="000000"/>
-          <w:left w:val="single" w:sz="2" w:space="0" w:color="000000"/>
-          <w:bottom w:val="single" w:sz="2" w:space="0" w:color="000000"/>
-          <w:right w:val="single" w:sz="2" w:space="0" w:color="000000"/>
-          <w:insideH w:val="single" w:sz="2" w:space="0" w:color="000000"/>
-          <w:insideV w:val="single" w:sz="2" w:space="0" w:color="000000"/>
+          <w:top w:val="single" w:sz="2" w:space="0" w:color="000001"/>
+          <w:left w:val="single" w:sz="2" w:space="0" w:color="000001"/>
+          <w:bottom w:val="single" w:sz="2" w:space="0" w:color="000001"/>
+          <w:right w:val="single" w:sz="2" w:space="0" w:color="000001"/>
+          <w:insideH w:val="single" w:sz="2" w:space="0" w:color="000001"/>
+          <w:insideV w:val="single" w:sz="2" w:space="0" w:color="000001"/>
         </w:tblBorders>
         <w:tblCellMar>
           <w:top w:w="55" w:type="dxa"/>
-          <w:left w:w="54" w:type="dxa"/>
+          <w:left w:w="51" w:type="dxa"/>
           <w:bottom w:w="55" w:type="dxa"/>
           <w:right w:w="55" w:type="dxa"/>
         </w:tblCellMar>
@@ -4050,16 +4054,16 @@
           <w:tcPr>
             <w:tcW w:w="8640" w:type="dxa"/>
             <w:tcBorders>
-              <w:top w:val="single" w:sz="2" w:space="0" w:color="000000"/>
-              <w:left w:val="single" w:sz="2" w:space="0" w:color="000000"/>
-              <w:bottom w:val="single" w:sz="2" w:space="0" w:color="000000"/>
-              <w:right w:val="single" w:sz="2" w:space="0" w:color="000000"/>
-              <w:insideH w:val="single" w:sz="2" w:space="0" w:color="000000"/>
-              <w:insideV w:val="single" w:sz="2" w:space="0" w:color="000000"/>
+              <w:top w:val="single" w:sz="2" w:space="0" w:color="000001"/>
+              <w:left w:val="single" w:sz="2" w:space="0" w:color="000001"/>
+              <w:bottom w:val="single" w:sz="2" w:space="0" w:color="000001"/>
+              <w:right w:val="single" w:sz="2" w:space="0" w:color="000001"/>
+              <w:insideH w:val="single" w:sz="2" w:space="0" w:color="000001"/>
+              <w:insideV w:val="single" w:sz="2" w:space="0" w:color="000001"/>
             </w:tcBorders>
             <w:shd w:fill="auto" w:val="clear"/>
             <w:tcMar>
-              <w:left w:w="54" w:type="dxa"/>
+              <w:left w:w="51" w:type="dxa"/>
             </w:tcMar>
           </w:tcPr>
           <w:p>
@@ -4135,7 +4139,7 @@
       <w:r>
         <w:rPr/>
         <w:drawing>
-          <wp:inline distT="0" distB="0" distL="114935" distR="114935">
+          <wp:inline distT="0" distB="0" distL="0" distR="0">
             <wp:extent cx="5334000" cy="3472815"/>
             <wp:effectExtent l="0" t="0" r="0" b="0"/>
             <wp:docPr id="14" name="Bild12" descr="start reconciling"/>
@@ -4189,7 +4193,7 @@
       <w:r>
         <w:rPr/>
         <w:drawing>
-          <wp:inline distT="0" distB="0" distL="114935" distR="114935">
+          <wp:inline distT="0" distB="0" distL="0" distR="0">
             <wp:extent cx="5334000" cy="3564255"/>
             <wp:effectExtent l="0" t="0" r="0" b="0"/>
             <wp:docPr id="15" name="Bild13" descr="ergänze lobid-gnd reconciliation API"/>
@@ -4233,7 +4237,7 @@
       <w:r>
         <w:rPr/>
         <w:drawing>
-          <wp:inline distT="0" distB="0" distL="114935" distR="114935">
+          <wp:inline distT="0" distB="0" distL="0" distR="0">
             <wp:extent cx="5334000" cy="3568065"/>
             <wp:effectExtent l="0" t="0" r="0" b="0"/>
             <wp:docPr id="16" name="Bild14" descr="Typ-Auswahl"/>
@@ -4337,7 +4341,7 @@
       <w:r>
         <w:rPr/>
         <w:drawing>
-          <wp:inline distT="0" distB="0" distL="114935" distR="114935">
+          <wp:inline distT="0" distB="0" distL="0" distR="0">
             <wp:extent cx="5334000" cy="915035"/>
             <wp:effectExtent l="0" t="0" r="0" b="0"/>
             <wp:docPr id="17" name="Bild15" descr="Query in Eingabefenster"/>
@@ -4530,7 +4534,7 @@
             <w:rStyle w:val="Internetlink"/>
           </w:rPr>
           <w:drawing>
-            <wp:inline distT="0" distB="0" distL="114935" distR="114935">
+            <wp:inline distT="0" distB="0" distL="0" distR="0">
               <wp:extent cx="5334000" cy="1500505"/>
               <wp:effectExtent l="0" t="0" r="0" b="0"/>
               <wp:docPr id="18" name="Bild16" descr="Hinweis auf Link zum JSON-LD"/>
@@ -4785,7 +4789,7 @@
       <w:r>
         <w:rPr/>
         <w:drawing>
-          <wp:inline distT="0" distB="0" distL="114935" distR="114935">
+          <wp:inline distT="0" distB="0" distL="0" distR="0">
             <wp:extent cx="5334000" cy="692785"/>
             <wp:effectExtent l="0" t="0" r="0" b="0"/>
             <wp:docPr id="19" name="Bild17" descr="Feldsuche in Eingabefenster"/>
@@ -4861,18 +4865,18 @@
       <w:tblPr>
         <w:tblW w:w="8640" w:type="dxa"/>
         <w:jc w:val="left"/>
-        <w:tblInd w:w="55" w:type="dxa"/>
+        <w:tblInd w:w="53" w:type="dxa"/>
         <w:tblBorders>
-          <w:top w:val="single" w:sz="2" w:space="0" w:color="000000"/>
-          <w:left w:val="single" w:sz="2" w:space="0" w:color="000000"/>
-          <w:bottom w:val="single" w:sz="2" w:space="0" w:color="000000"/>
-          <w:right w:val="single" w:sz="2" w:space="0" w:color="000000"/>
-          <w:insideH w:val="single" w:sz="2" w:space="0" w:color="000000"/>
-          <w:insideV w:val="single" w:sz="2" w:space="0" w:color="000000"/>
+          <w:top w:val="single" w:sz="2" w:space="0" w:color="000001"/>
+          <w:left w:val="single" w:sz="2" w:space="0" w:color="000001"/>
+          <w:bottom w:val="single" w:sz="2" w:space="0" w:color="000001"/>
+          <w:right w:val="single" w:sz="2" w:space="0" w:color="000001"/>
+          <w:insideH w:val="single" w:sz="2" w:space="0" w:color="000001"/>
+          <w:insideV w:val="single" w:sz="2" w:space="0" w:color="000001"/>
         </w:tblBorders>
         <w:tblCellMar>
           <w:top w:w="55" w:type="dxa"/>
-          <w:left w:w="54" w:type="dxa"/>
+          <w:left w:w="51" w:type="dxa"/>
           <w:bottom w:w="55" w:type="dxa"/>
           <w:right w:w="55" w:type="dxa"/>
         </w:tblCellMar>
@@ -4886,16 +4890,16 @@
           <w:tcPr>
             <w:tcW w:w="8640" w:type="dxa"/>
             <w:tcBorders>
-              <w:top w:val="single" w:sz="2" w:space="0" w:color="000000"/>
-              <w:left w:val="single" w:sz="2" w:space="0" w:color="000000"/>
-              <w:bottom w:val="single" w:sz="2" w:space="0" w:color="000000"/>
-              <w:right w:val="single" w:sz="2" w:space="0" w:color="000000"/>
-              <w:insideH w:val="single" w:sz="2" w:space="0" w:color="000000"/>
-              <w:insideV w:val="single" w:sz="2" w:space="0" w:color="000000"/>
+              <w:top w:val="single" w:sz="2" w:space="0" w:color="000001"/>
+              <w:left w:val="single" w:sz="2" w:space="0" w:color="000001"/>
+              <w:bottom w:val="single" w:sz="2" w:space="0" w:color="000001"/>
+              <w:right w:val="single" w:sz="2" w:space="0" w:color="000001"/>
+              <w:insideH w:val="single" w:sz="2" w:space="0" w:color="000001"/>
+              <w:insideV w:val="single" w:sz="2" w:space="0" w:color="000001"/>
             </w:tcBorders>
             <w:shd w:fill="auto" w:val="clear"/>
             <w:tcMar>
-              <w:left w:w="54" w:type="dxa"/>
+              <w:left w:w="51" w:type="dxa"/>
             </w:tcMar>
           </w:tcPr>
           <w:p>
@@ -5251,18 +5255,18 @@
       <w:tblPr>
         <w:tblW w:w="8640" w:type="dxa"/>
         <w:jc w:val="left"/>
-        <w:tblInd w:w="55" w:type="dxa"/>
+        <w:tblInd w:w="53" w:type="dxa"/>
         <w:tblBorders>
-          <w:top w:val="single" w:sz="2" w:space="0" w:color="000000"/>
-          <w:left w:val="single" w:sz="2" w:space="0" w:color="000000"/>
-          <w:bottom w:val="single" w:sz="2" w:space="0" w:color="000000"/>
-          <w:right w:val="single" w:sz="2" w:space="0" w:color="000000"/>
-          <w:insideH w:val="single" w:sz="2" w:space="0" w:color="000000"/>
-          <w:insideV w:val="single" w:sz="2" w:space="0" w:color="000000"/>
+          <w:top w:val="single" w:sz="2" w:space="0" w:color="000001"/>
+          <w:left w:val="single" w:sz="2" w:space="0" w:color="000001"/>
+          <w:bottom w:val="single" w:sz="2" w:space="0" w:color="000001"/>
+          <w:right w:val="single" w:sz="2" w:space="0" w:color="000001"/>
+          <w:insideH w:val="single" w:sz="2" w:space="0" w:color="000001"/>
+          <w:insideV w:val="single" w:sz="2" w:space="0" w:color="000001"/>
         </w:tblBorders>
         <w:tblCellMar>
           <w:top w:w="55" w:type="dxa"/>
-          <w:left w:w="54" w:type="dxa"/>
+          <w:left w:w="51" w:type="dxa"/>
           <w:bottom w:w="55" w:type="dxa"/>
           <w:right w:w="55" w:type="dxa"/>
         </w:tblCellMar>
@@ -5276,16 +5280,16 @@
           <w:tcPr>
             <w:tcW w:w="8640" w:type="dxa"/>
             <w:tcBorders>
-              <w:top w:val="single" w:sz="2" w:space="0" w:color="000000"/>
-              <w:left w:val="single" w:sz="2" w:space="0" w:color="000000"/>
-              <w:bottom w:val="single" w:sz="2" w:space="0" w:color="000000"/>
-              <w:right w:val="single" w:sz="2" w:space="0" w:color="000000"/>
-              <w:insideH w:val="single" w:sz="2" w:space="0" w:color="000000"/>
-              <w:insideV w:val="single" w:sz="2" w:space="0" w:color="000000"/>
+              <w:top w:val="single" w:sz="2" w:space="0" w:color="000001"/>
+              <w:left w:val="single" w:sz="2" w:space="0" w:color="000001"/>
+              <w:bottom w:val="single" w:sz="2" w:space="0" w:color="000001"/>
+              <w:right w:val="single" w:sz="2" w:space="0" w:color="000001"/>
+              <w:insideH w:val="single" w:sz="2" w:space="0" w:color="000001"/>
+              <w:insideV w:val="single" w:sz="2" w:space="0" w:color="000001"/>
             </w:tcBorders>
             <w:shd w:fill="auto" w:val="clear"/>
             <w:tcMar>
-              <w:left w:w="54" w:type="dxa"/>
+              <w:left w:w="51" w:type="dxa"/>
             </w:tcMar>
           </w:tcPr>
           <w:p>
@@ -5553,7 +5557,7 @@
       <w:r>
         <w:rPr/>
         <w:drawing>
-          <wp:inline distT="0" distB="0" distL="114935" distR="114935">
+          <wp:inline distT="0" distB="0" distL="0" distR="0">
             <wp:extent cx="5283200" cy="1549400"/>
             <wp:effectExtent l="0" t="0" r="0" b="0"/>
             <wp:docPr id="20" name="Bild18" descr="architect-Sucheingabe"/>
@@ -5745,18 +5749,18 @@
       <w:tblPr>
         <w:tblW w:w="8640" w:type="dxa"/>
         <w:jc w:val="left"/>
-        <w:tblInd w:w="55" w:type="dxa"/>
+        <w:tblInd w:w="53" w:type="dxa"/>
         <w:tblBorders>
-          <w:top w:val="single" w:sz="2" w:space="0" w:color="000000"/>
-          <w:left w:val="single" w:sz="2" w:space="0" w:color="000000"/>
-          <w:bottom w:val="single" w:sz="2" w:space="0" w:color="000000"/>
-          <w:right w:val="single" w:sz="2" w:space="0" w:color="000000"/>
-          <w:insideH w:val="single" w:sz="2" w:space="0" w:color="000000"/>
-          <w:insideV w:val="single" w:sz="2" w:space="0" w:color="000000"/>
+          <w:top w:val="single" w:sz="2" w:space="0" w:color="000001"/>
+          <w:left w:val="single" w:sz="2" w:space="0" w:color="000001"/>
+          <w:bottom w:val="single" w:sz="2" w:space="0" w:color="000001"/>
+          <w:right w:val="single" w:sz="2" w:space="0" w:color="000001"/>
+          <w:insideH w:val="single" w:sz="2" w:space="0" w:color="000001"/>
+          <w:insideV w:val="single" w:sz="2" w:space="0" w:color="000001"/>
         </w:tblBorders>
         <w:tblCellMar>
           <w:top w:w="55" w:type="dxa"/>
-          <w:left w:w="54" w:type="dxa"/>
+          <w:left w:w="51" w:type="dxa"/>
           <w:bottom w:w="55" w:type="dxa"/>
           <w:right w:w="55" w:type="dxa"/>
         </w:tblCellMar>
@@ -5770,16 +5774,16 @@
           <w:tcPr>
             <w:tcW w:w="8640" w:type="dxa"/>
             <w:tcBorders>
-              <w:top w:val="single" w:sz="2" w:space="0" w:color="000000"/>
-              <w:left w:val="single" w:sz="2" w:space="0" w:color="000000"/>
-              <w:bottom w:val="single" w:sz="2" w:space="0" w:color="000000"/>
-              <w:right w:val="single" w:sz="2" w:space="0" w:color="000000"/>
-              <w:insideH w:val="single" w:sz="2" w:space="0" w:color="000000"/>
-              <w:insideV w:val="single" w:sz="2" w:space="0" w:color="000000"/>
+              <w:top w:val="single" w:sz="2" w:space="0" w:color="000001"/>
+              <w:left w:val="single" w:sz="2" w:space="0" w:color="000001"/>
+              <w:bottom w:val="single" w:sz="2" w:space="0" w:color="000001"/>
+              <w:right w:val="single" w:sz="2" w:space="0" w:color="000001"/>
+              <w:insideH w:val="single" w:sz="2" w:space="0" w:color="000001"/>
+              <w:insideV w:val="single" w:sz="2" w:space="0" w:color="000001"/>
             </w:tcBorders>
             <w:shd w:fill="auto" w:val="clear"/>
             <w:tcMar>
-              <w:left w:w="54" w:type="dxa"/>
+              <w:left w:w="51" w:type="dxa"/>
             </w:tcMar>
           </w:tcPr>
           <w:p>
@@ -6588,18 +6592,18 @@
       <w:tblPr>
         <w:tblW w:w="8640" w:type="dxa"/>
         <w:jc w:val="left"/>
-        <w:tblInd w:w="55" w:type="dxa"/>
+        <w:tblInd w:w="53" w:type="dxa"/>
         <w:tblBorders>
-          <w:top w:val="single" w:sz="2" w:space="0" w:color="000000"/>
-          <w:left w:val="single" w:sz="2" w:space="0" w:color="000000"/>
-          <w:bottom w:val="single" w:sz="2" w:space="0" w:color="000000"/>
-          <w:right w:val="single" w:sz="2" w:space="0" w:color="000000"/>
-          <w:insideH w:val="single" w:sz="2" w:space="0" w:color="000000"/>
-          <w:insideV w:val="single" w:sz="2" w:space="0" w:color="000000"/>
+          <w:top w:val="single" w:sz="2" w:space="0" w:color="000001"/>
+          <w:left w:val="single" w:sz="2" w:space="0" w:color="000001"/>
+          <w:bottom w:val="single" w:sz="2" w:space="0" w:color="000001"/>
+          <w:right w:val="single" w:sz="2" w:space="0" w:color="000001"/>
+          <w:insideH w:val="single" w:sz="2" w:space="0" w:color="000001"/>
+          <w:insideV w:val="single" w:sz="2" w:space="0" w:color="000001"/>
         </w:tblBorders>
         <w:tblCellMar>
           <w:top w:w="55" w:type="dxa"/>
-          <w:left w:w="54" w:type="dxa"/>
+          <w:left w:w="51" w:type="dxa"/>
           <w:bottom w:w="55" w:type="dxa"/>
           <w:right w:w="55" w:type="dxa"/>
         </w:tblCellMar>
@@ -6613,16 +6617,16 @@
           <w:tcPr>
             <w:tcW w:w="8640" w:type="dxa"/>
             <w:tcBorders>
-              <w:top w:val="single" w:sz="2" w:space="0" w:color="000000"/>
-              <w:left w:val="single" w:sz="2" w:space="0" w:color="000000"/>
-              <w:bottom w:val="single" w:sz="2" w:space="0" w:color="000000"/>
-              <w:right w:val="single" w:sz="2" w:space="0" w:color="000000"/>
-              <w:insideH w:val="single" w:sz="2" w:space="0" w:color="000000"/>
-              <w:insideV w:val="single" w:sz="2" w:space="0" w:color="000000"/>
+              <w:top w:val="single" w:sz="2" w:space="0" w:color="000001"/>
+              <w:left w:val="single" w:sz="2" w:space="0" w:color="000001"/>
+              <w:bottom w:val="single" w:sz="2" w:space="0" w:color="000001"/>
+              <w:right w:val="single" w:sz="2" w:space="0" w:color="000001"/>
+              <w:insideH w:val="single" w:sz="2" w:space="0" w:color="000001"/>
+              <w:insideV w:val="single" w:sz="2" w:space="0" w:color="000001"/>
             </w:tcBorders>
             <w:shd w:fill="auto" w:val="clear"/>
             <w:tcMar>
-              <w:left w:w="54" w:type="dxa"/>
+              <w:left w:w="51" w:type="dxa"/>
             </w:tcMar>
           </w:tcPr>
           <w:p>
@@ -6961,7 +6965,7 @@
       <w:r>
         <w:rPr/>
         <w:drawing>
-          <wp:inline distT="0" distB="0" distL="114935" distR="114935">
+          <wp:inline distT="0" distB="0" distL="0" distR="0">
             <wp:extent cx="5334000" cy="3196590"/>
             <wp:effectExtent l="0" t="0" r="0" b="0"/>
             <wp:docPr id="21" name="Bild19" descr="Suche per Lupe"/>
@@ -7207,7 +7211,7 @@
           <w:rPr>
             <w:rStyle w:val="Internetlink"/>
           </w:rPr>
-          <w:t>"GND goes Wikibase"</w:t>
+          <w:t>”Authority Control meets Wikibase"</w:t>
         </w:r>
       </w:hyperlink>
       <w:r>
@@ -7477,6 +7481,18 @@
         </w:rPr>
         <w:footnoteRef/>
         <w:tab/>
+      </w:r>
+      <w:r>
+        <w:rPr>
+          <w:rFonts w:ascii="apple-system;BlinkMacSystemFont;Segoe UI;Helvetica;Arial;sans-serif;Apple Color Emoji;Segoe UI Emoji;Segoe UI Symbol" w:hAnsi="apple-system;BlinkMacSystemFont;Segoe UI;Helvetica;Arial;sans-serif;Apple Color Emoji;Segoe UI Emoji;Segoe UI Symbol"/>
+          <w:b w:val="false"/>
+          <w:i w:val="false"/>
+          <w:caps w:val="false"/>
+          <w:smallCaps w:val="false"/>
+          <w:color w:val="24292E"/>
+          <w:spacing w:val="0"/>
+          <w:sz w:val="21"/>
+        </w:rPr>
         <w:t>Dieser Text basiert auf Blogbeiträgen vom lobid-Blog unter </w:t>
       </w:r>
       <w:hyperlink r:id="rId1">
@@ -7495,7 +7511,7 @@
             <w:sz w:val="21"/>
             <w:highlight w:val="white"/>
             <w:u w:val="none"/>
-            <w:effect w:val="none"/>
+            <w:effect w:val="blinkBackground"/>
           </w:rPr>
           <w:t>http://blog.lobid.org</w:t>
         </w:r>
@@ -7531,6 +7547,7 @@
       </w:pPr>
       <w:rPr>
         <w:rFonts w:ascii="Symbol" w:hAnsi="Symbol" w:cs="Symbol" w:hint="default"/>
+        <w:rFonts w:cs="Symbol"/>
       </w:rPr>
     </w:lvl>
     <w:lvl w:ilvl="1">
@@ -7546,6 +7563,7 @@
       </w:pPr>
       <w:rPr>
         <w:rFonts w:ascii="Symbol" w:hAnsi="Symbol" w:cs="Symbol" w:hint="default"/>
+        <w:rFonts w:cs="Symbol"/>
       </w:rPr>
     </w:lvl>
     <w:lvl w:ilvl="2">
@@ -7561,6 +7579,7 @@
       </w:pPr>
       <w:rPr>
         <w:rFonts w:ascii="Symbol" w:hAnsi="Symbol" w:cs="Symbol" w:hint="default"/>
+        <w:rFonts w:cs="Symbol"/>
       </w:rPr>
     </w:lvl>
     <w:lvl w:ilvl="3">
@@ -7576,6 +7595,7 @@
       </w:pPr>
       <w:rPr>
         <w:rFonts w:ascii="Symbol" w:hAnsi="Symbol" w:cs="Symbol" w:hint="default"/>
+        <w:rFonts w:cs="Symbol"/>
       </w:rPr>
     </w:lvl>
     <w:lvl w:ilvl="4">
@@ -7591,6 +7611,7 @@
       </w:pPr>
       <w:rPr>
         <w:rFonts w:ascii="Symbol" w:hAnsi="Symbol" w:cs="Symbol" w:hint="default"/>
+        <w:rFonts w:cs="Symbol"/>
       </w:rPr>
     </w:lvl>
     <w:lvl w:ilvl="5">
@@ -7606,6 +7627,7 @@
       </w:pPr>
       <w:rPr>
         <w:rFonts w:ascii="Symbol" w:hAnsi="Symbol" w:cs="Symbol" w:hint="default"/>
+        <w:rFonts w:cs="Symbol"/>
       </w:rPr>
     </w:lvl>
     <w:lvl w:ilvl="6">
@@ -7621,6 +7643,7 @@
       </w:pPr>
       <w:rPr>
         <w:rFonts w:ascii="Symbol" w:hAnsi="Symbol" w:cs="Symbol" w:hint="default"/>
+        <w:rFonts w:cs="Symbol"/>
       </w:rPr>
     </w:lvl>
     <w:lvl w:ilvl="7">
@@ -7659,6 +7682,7 @@
       </w:pPr>
       <w:rPr>
         <w:rFonts w:ascii="Symbol" w:hAnsi="Symbol" w:cs="Symbol" w:hint="default"/>
+        <w:rFonts w:cs="Symbol"/>
       </w:rPr>
     </w:lvl>
     <w:lvl w:ilvl="1">
@@ -7674,6 +7698,7 @@
       </w:pPr>
       <w:rPr>
         <w:rFonts w:ascii="Symbol" w:hAnsi="Symbol" w:cs="Symbol" w:hint="default"/>
+        <w:rFonts w:cs="Symbol"/>
       </w:rPr>
     </w:lvl>
     <w:lvl w:ilvl="2">
@@ -7689,6 +7714,7 @@
       </w:pPr>
       <w:rPr>
         <w:rFonts w:ascii="Symbol" w:hAnsi="Symbol" w:cs="Symbol" w:hint="default"/>
+        <w:rFonts w:cs="Symbol"/>
       </w:rPr>
     </w:lvl>
     <w:lvl w:ilvl="3">
@@ -7704,6 +7730,7 @@
       </w:pPr>
       <w:rPr>
         <w:rFonts w:ascii="Symbol" w:hAnsi="Symbol" w:cs="Symbol" w:hint="default"/>
+        <w:rFonts w:cs="Symbol"/>
       </w:rPr>
     </w:lvl>
     <w:lvl w:ilvl="4">
@@ -7719,6 +7746,7 @@
       </w:pPr>
       <w:rPr>
         <w:rFonts w:ascii="Symbol" w:hAnsi="Symbol" w:cs="Symbol" w:hint="default"/>
+        <w:rFonts w:cs="Symbol"/>
       </w:rPr>
     </w:lvl>
     <w:lvl w:ilvl="5">
@@ -7734,6 +7762,7 @@
       </w:pPr>
       <w:rPr>
         <w:rFonts w:ascii="Symbol" w:hAnsi="Symbol" w:cs="Symbol" w:hint="default"/>
+        <w:rFonts w:cs="Symbol"/>
       </w:rPr>
     </w:lvl>
     <w:lvl w:ilvl="6">
@@ -7749,6 +7778,7 @@
       </w:pPr>
       <w:rPr>
         <w:rFonts w:ascii="Symbol" w:hAnsi="Symbol" w:cs="Symbol" w:hint="default"/>
+        <w:rFonts w:cs="Symbol"/>
       </w:rPr>
     </w:lvl>
     <w:lvl w:ilvl="7">
@@ -8005,7 +8035,6 @@
     <w:rPrDefault>
       <w:rPr>
         <w:rFonts w:ascii="Cambria" w:hAnsi="Cambria" w:eastAsia="Cambria" w:cs="" w:asciiTheme="minorHAnsi" w:cstheme="minorBidi" w:eastAsiaTheme="minorHAnsi" w:hAnsiTheme="minorHAnsi"/>
-        <w:sz w:val="24"/>
         <w:szCs w:val="24"/>
         <w:lang w:val="en-US" w:eastAsia="en-US" w:bidi="ar-SA"/>
       </w:rPr>
@@ -8026,16 +8055,15 @@
     </w:pPr>
     <w:rPr>
       <w:rFonts w:ascii="Cambria" w:hAnsi="Cambria" w:eastAsia="Cambria" w:cs="" w:asciiTheme="minorHAnsi" w:cstheme="minorBidi" w:eastAsiaTheme="minorHAnsi" w:hAnsiTheme="minorHAnsi"/>
-      <w:color w:val="auto"/>
+      <w:color w:val="00000A"/>
       <w:sz w:val="24"/>
       <w:szCs w:val="24"/>
       <w:lang w:val="en-US" w:eastAsia="en-US" w:bidi="ar-SA"/>
     </w:rPr>
   </w:style>
   <w:style w:type="paragraph" w:styleId="Berschrift1">
-    <w:name w:val="Heading 1"/>
+    <w:name w:val="Überschrift 1"/>
     <w:basedOn w:val="Normal"/>
-    <w:next w:val="Textkrper"/>
     <w:uiPriority w:val="9"/>
     <w:qFormat/>
     <w:pPr>
@@ -8054,9 +8082,8 @@
     </w:rPr>
   </w:style>
   <w:style w:type="paragraph" w:styleId="Berschrift2">
-    <w:name w:val="Heading 2"/>
+    <w:name w:val="Überschrift 2"/>
     <w:basedOn w:val="Normal"/>
-    <w:next w:val="Textkrper"/>
     <w:uiPriority w:val="9"/>
     <w:unhideWhenUsed/>
     <w:qFormat/>
@@ -8076,9 +8103,8 @@
     </w:rPr>
   </w:style>
   <w:style w:type="paragraph" w:styleId="Berschrift3">
-    <w:name w:val="Heading 3"/>
+    <w:name w:val="Überschrift 3"/>
     <w:basedOn w:val="Normal"/>
-    <w:next w:val="Textkrper"/>
     <w:uiPriority w:val="9"/>
     <w:unhideWhenUsed/>
     <w:qFormat/>
@@ -8098,9 +8124,8 @@
     </w:rPr>
   </w:style>
   <w:style w:type="paragraph" w:styleId="Berschrift4">
-    <w:name w:val="Heading 4"/>
+    <w:name w:val="Überschrift 4"/>
     <w:basedOn w:val="Normal"/>
-    <w:next w:val="Textkrper"/>
     <w:uiPriority w:val="9"/>
     <w:unhideWhenUsed/>
     <w:qFormat/>
@@ -8120,9 +8145,8 @@
     </w:rPr>
   </w:style>
   <w:style w:type="paragraph" w:styleId="Berschrift5">
-    <w:name w:val="Heading 5"/>
+    <w:name w:val="Überschrift 5"/>
     <w:basedOn w:val="Normal"/>
-    <w:next w:val="Textkrper"/>
     <w:uiPriority w:val="9"/>
     <w:unhideWhenUsed/>
     <w:qFormat/>
@@ -8142,9 +8166,8 @@
     </w:rPr>
   </w:style>
   <w:style w:type="paragraph" w:styleId="Berschrift6">
-    <w:name w:val="Heading 6"/>
+    <w:name w:val="Überschrift 6"/>
     <w:basedOn w:val="Normal"/>
-    <w:next w:val="Textkrper"/>
     <w:uiPriority w:val="9"/>
     <w:unhideWhenUsed/>
     <w:qFormat/>
@@ -8466,6 +8489,13 @@
     <w:qFormat/>
     <w:rPr/>
   </w:style>
+  <w:style w:type="character" w:styleId="ListLabel1">
+    <w:name w:val="ListLabel 1"/>
+    <w:qFormat/>
+    <w:rPr>
+      <w:rFonts w:cs="Symbol"/>
+    </w:rPr>
+  </w:style>
   <w:style w:type="paragraph" w:styleId="Berschrift">
     <w:name w:val="Überschrift"/>
     <w:basedOn w:val="Normal"/>
@@ -8482,7 +8512,7 @@
     </w:rPr>
   </w:style>
   <w:style w:type="paragraph" w:styleId="Textkrper">
-    <w:name w:val="Body Text"/>
+    <w:name w:val="Textkörper"/>
     <w:basedOn w:val="Normal"/>
     <w:link w:val="BodyTextChar"/>
     <w:qFormat/>
@@ -8492,7 +8522,7 @@
     <w:rPr/>
   </w:style>
   <w:style w:type="paragraph" w:styleId="Liste">
-    <w:name w:val="List"/>
+    <w:name w:val="Liste"/>
     <w:basedOn w:val="Textkrper"/>
     <w:pPr/>
     <w:rPr>
@@ -8500,7 +8530,7 @@
     </w:rPr>
   </w:style>
   <w:style w:type="paragraph" w:styleId="Beschriftung">
-    <w:name w:val="Caption"/>
+    <w:name w:val="Beschriftung"/>
     <w:basedOn w:val="Normal"/>
     <w:link w:val="BodyTextChar"/>
     <w:qFormat/>
@@ -8525,7 +8555,6 @@
   <w:style w:type="paragraph" w:styleId="FirstParagraph" w:customStyle="1">
     <w:name w:val="First Paragraph"/>
     <w:basedOn w:val="Textkrper"/>
-    <w:next w:val="Textkrper"/>
     <w:qFormat/>
     <w:pPr/>
     <w:rPr/>
@@ -8540,9 +8569,8 @@
     <w:rPr/>
   </w:style>
   <w:style w:type="paragraph" w:styleId="Titel">
-    <w:name w:val="Title"/>
+    <w:name w:val="Titel"/>
     <w:basedOn w:val="Normal"/>
-    <w:next w:val="Textkrper"/>
     <w:qFormat/>
     <w:pPr>
       <w:keepNext/>
@@ -8560,9 +8588,8 @@
     </w:rPr>
   </w:style>
   <w:style w:type="paragraph" w:styleId="Untertitel">
-    <w:name w:val="Subtitle"/>
+    <w:name w:val="Untertitel"/>
     <w:basedOn w:val="Titel"/>
-    <w:next w:val="Textkrper"/>
     <w:qFormat/>
     <w:pPr>
       <w:keepNext/>
@@ -8577,7 +8604,6 @@
   </w:style>
   <w:style w:type="paragraph" w:styleId="Author" w:customStyle="1">
     <w:name w:val="Author"/>
-    <w:next w:val="Textkrper"/>
     <w:qFormat/>
     <w:pPr>
       <w:keepNext/>
@@ -8588,7 +8614,7 @@
     </w:pPr>
     <w:rPr>
       <w:rFonts w:ascii="Cambria" w:hAnsi="Cambria" w:eastAsia="Cambria" w:cs="" w:asciiTheme="minorHAnsi" w:cstheme="minorBidi" w:eastAsiaTheme="minorHAnsi" w:hAnsiTheme="minorHAnsi"/>
-      <w:color w:val="auto"/>
+      <w:color w:val="00000A"/>
       <w:sz w:val="24"/>
       <w:szCs w:val="24"/>
       <w:lang w:val="en-US" w:eastAsia="en-US" w:bidi="ar-SA"/>
@@ -8596,7 +8622,6 @@
   </w:style>
   <w:style w:type="paragraph" w:styleId="Date">
     <w:name w:val="Date"/>
-    <w:next w:val="Textkrper"/>
     <w:qFormat/>
     <w:pPr>
       <w:keepNext/>
@@ -8607,7 +8632,7 @@
     </w:pPr>
     <w:rPr>
       <w:rFonts w:ascii="Cambria" w:hAnsi="Cambria" w:eastAsia="Cambria" w:cs="" w:asciiTheme="minorHAnsi" w:cstheme="minorBidi" w:eastAsiaTheme="minorHAnsi" w:hAnsiTheme="minorHAnsi"/>
-      <w:color w:val="auto"/>
+      <w:color w:val="00000A"/>
       <w:sz w:val="24"/>
       <w:szCs w:val="24"/>
       <w:lang w:val="en-US" w:eastAsia="en-US" w:bidi="ar-SA"/>
@@ -8616,7 +8641,6 @@
   <w:style w:type="paragraph" w:styleId="Abstract" w:customStyle="1">
     <w:name w:val="Abstract"/>
     <w:basedOn w:val="Normal"/>
-    <w:next w:val="Textkrper"/>
     <w:qFormat/>
     <w:pPr>
       <w:keepNext/>
@@ -8638,7 +8662,6 @@
   <w:style w:type="paragraph" w:styleId="BlockText">
     <w:name w:val="Block Text"/>
     <w:basedOn w:val="Textkrper"/>
-    <w:next w:val="Textkrper"/>
     <w:uiPriority w:val="9"/>
     <w:unhideWhenUsed/>
     <w:qFormat/>
@@ -8654,7 +8677,7 @@
     </w:rPr>
   </w:style>
   <w:style w:type="paragraph" w:styleId="Funote">
-    <w:name w:val="Footnote Text"/>
+    <w:name w:val="Fußnote"/>
     <w:basedOn w:val="Normal"/>
     <w:uiPriority w:val="9"/>
     <w:unhideWhenUsed/>
@@ -8714,10 +8737,9 @@
     </w:pPr>
     <w:rPr/>
   </w:style>
-  <w:style w:type="paragraph" w:styleId="TOCHeading">
-    <w:name w:val="TOC Heading"/>
+  <w:style w:type="paragraph" w:styleId="Inhaltsverzeichnisberschrift">
+    <w:name w:val="Inhaltsverzeichnis Überschrift"/>
     <w:basedOn w:val="Berschrift1"/>
-    <w:next w:val="Textkrper"/>
     <w:uiPriority w:val="39"/>
     <w:unhideWhenUsed/>
     <w:qFormat/>

</xml_diff>